<commit_message>
se agrego opacidad a las imagenes
</commit_message>
<xml_diff>
--- a/fecha y h ultimo commit.docx
+++ b/fecha y h ultimo commit.docx
@@ -5,16 +5,16 @@
     <w:p>
       <w:r>
         <w:drawing>
-          <wp:anchor distT="0" distB="0" distL="114300" distR="114300" simplePos="0" relativeHeight="251658240" behindDoc="0" locked="0" layoutInCell="1" allowOverlap="1" wp14:anchorId="2B1AD30E" wp14:editId="23379E5D">
+          <wp:anchor distT="0" distB="0" distL="114300" distR="114300" simplePos="0" relativeHeight="251658240" behindDoc="0" locked="0" layoutInCell="1" allowOverlap="1" wp14:anchorId="75327138" wp14:editId="58E5674E">
             <wp:simplePos x="0" y="0"/>
-            <wp:positionH relativeFrom="margin">
-              <wp:posOffset>-838200</wp:posOffset>
+            <wp:positionH relativeFrom="column">
+              <wp:posOffset>-450215</wp:posOffset>
             </wp:positionH>
             <wp:positionV relativeFrom="paragraph">
               <wp:posOffset>635</wp:posOffset>
             </wp:positionV>
-            <wp:extent cx="7003415" cy="1600200"/>
-            <wp:effectExtent l="0" t="0" r="6985" b="0"/>
+            <wp:extent cx="5711190" cy="879475"/>
+            <wp:effectExtent l="0" t="0" r="3810" b="0"/>
             <wp:wrapTopAndBottom/>
             <wp:docPr id="1" name="Imagen 1"/>
             <wp:cNvGraphicFramePr>
@@ -27,7 +27,7 @@
                     <pic:cNvPr id="1" name=""/>
                     <pic:cNvPicPr/>
                   </pic:nvPicPr>
-                  <pic:blipFill rotWithShape="1">
+                  <pic:blipFill>
                     <a:blip r:embed="rId4">
                       <a:extLst>
                         <a:ext uri="{28A0092B-C50C-407E-A947-70E740481C1C}">
@@ -35,32 +35,22 @@
                         </a:ext>
                       </a:extLst>
                     </a:blip>
-                    <a:srcRect b="51267"/>
-                    <a:stretch/>
+                    <a:stretch>
+                      <a:fillRect/>
+                    </a:stretch>
                   </pic:blipFill>
-                  <pic:spPr bwMode="auto">
+                  <pic:spPr>
                     <a:xfrm>
                       <a:off x="0" y="0"/>
-                      <a:ext cx="7003415" cy="1600200"/>
+                      <a:ext cx="5711190" cy="879475"/>
                     </a:xfrm>
                     <a:prstGeom prst="rect">
                       <a:avLst/>
                     </a:prstGeom>
-                    <a:ln>
-                      <a:noFill/>
-                    </a:ln>
-                    <a:extLst>
-                      <a:ext uri="{53640926-AAD7-44D8-BBD7-CCE9431645EC}">
-                        <a14:shadowObscured xmlns:a14="http://schemas.microsoft.com/office/drawing/2010/main"/>
-                      </a:ext>
-                    </a:extLst>
                   </pic:spPr>
                 </pic:pic>
               </a:graphicData>
             </a:graphic>
-            <wp14:sizeRelH relativeFrom="margin">
-              <wp14:pctWidth>0</wp14:pctWidth>
-            </wp14:sizeRelH>
             <wp14:sizeRelV relativeFrom="margin">
               <wp14:pctHeight>0</wp14:pctHeight>
             </wp14:sizeRelV>

</xml_diff>